<commit_message>
updates Documentation and QA
</commit_message>
<xml_diff>
--- a/QualityAssessment/format3/CDMInspection/results/HDL examlple data 3 -results.docx
+++ b/QualityAssessment/format3/CDMInspection/results/HDL examlple data 3 -results.docx
@@ -2926,7 +2926,7 @@
                 <w:rFonts w:ascii="Arial" w:eastAsia="Arial" w:hAnsi="Arial" w:cs="Arial"/>
                 <w:color w:val="000000"/>
               </w:rPr>
-              <w:t>fdzformatnew</w:t>
+              <w:t>fdzformat</w:t>
             </w:r>
           </w:p>
         </w:tc>
@@ -3205,6 +3205,7 @@
           <w:lang w:val="nl-BE"/>
         </w:rPr>
       </w:pPr>
+      <w:bookmarkStart w:id="5" w:name="_Hlk176420658"/>
       <w:r>
         <w:rPr>
           <w:color w:val="auto"/>
@@ -3217,11 +3218,12 @@
       <w:pPr>
         <w:pStyle w:val="Heading2"/>
       </w:pPr>
-      <w:bookmarkStart w:id="5" w:name="_Toc176266530"/>
+      <w:bookmarkStart w:id="6" w:name="_Toc176266530"/>
+      <w:bookmarkEnd w:id="5"/>
       <w:r>
         <w:t>Record counts data tables</w:t>
       </w:r>
-      <w:bookmarkEnd w:id="5"/>
+      <w:bookmarkEnd w:id="6"/>
     </w:p>
     <w:p>
       <w:r>
@@ -4129,12 +4131,12 @@
       <w:pPr>
         <w:pStyle w:val="Heading2"/>
       </w:pPr>
-      <w:bookmarkStart w:id="6" w:name="_Toc176266531"/>
+      <w:bookmarkStart w:id="7" w:name="_Toc176266531"/>
       <w:r>
         <w:lastRenderedPageBreak/>
         <w:t>Data density plots</w:t>
       </w:r>
-      <w:bookmarkEnd w:id="6"/>
+      <w:bookmarkEnd w:id="7"/>
     </w:p>
     <w:p>
       <w:r>
@@ -4245,12 +4247,12 @@
       <w:pPr>
         <w:pStyle w:val="Heading2"/>
       </w:pPr>
-      <w:bookmarkStart w:id="7" w:name="_Toc176266532"/>
+      <w:bookmarkStart w:id="8" w:name="_Toc176266532"/>
       <w:r>
         <w:lastRenderedPageBreak/>
         <w:t>Distinct concepts per person</w:t>
       </w:r>
-      <w:bookmarkEnd w:id="7"/>
+      <w:bookmarkEnd w:id="8"/>
     </w:p>
     <w:p>
       <w:r>
@@ -4911,21 +4913,21 @@
       <w:pPr>
         <w:pStyle w:val="Heading1"/>
       </w:pPr>
-      <w:bookmarkStart w:id="8" w:name="_Toc176266533"/>
+      <w:bookmarkStart w:id="9" w:name="_Toc176266533"/>
       <w:r>
         <w:t>Vocabulary Mapping</w:t>
       </w:r>
-      <w:bookmarkEnd w:id="8"/>
+      <w:bookmarkEnd w:id="9"/>
     </w:p>
     <w:p>
       <w:pPr>
         <w:pStyle w:val="Heading2"/>
       </w:pPr>
-      <w:bookmarkStart w:id="9" w:name="_Toc176266534"/>
+      <w:bookmarkStart w:id="10" w:name="_Toc176266534"/>
       <w:r>
         <w:t>Vocabularies</w:t>
       </w:r>
-      <w:bookmarkEnd w:id="9"/>
+      <w:bookmarkEnd w:id="10"/>
     </w:p>
     <w:p>
       <w:r>
@@ -9684,11 +9686,11 @@
       <w:pPr>
         <w:pStyle w:val="Heading2"/>
       </w:pPr>
-      <w:bookmarkStart w:id="10" w:name="_Toc176266535"/>
+      <w:bookmarkStart w:id="11" w:name="_Toc176266535"/>
       <w:r>
         <w:t>Table counts</w:t>
       </w:r>
-      <w:bookmarkEnd w:id="10"/>
+      <w:bookmarkEnd w:id="11"/>
     </w:p>
     <w:p>
       <w:r>
@@ -9986,11 +9988,11 @@
       <w:pPr>
         <w:pStyle w:val="Heading2"/>
       </w:pPr>
-      <w:bookmarkStart w:id="11" w:name="_Toc176266536"/>
+      <w:bookmarkStart w:id="12" w:name="_Toc176266536"/>
       <w:r>
         <w:t>Mapping Completeness</w:t>
       </w:r>
-      <w:bookmarkEnd w:id="11"/>
+      <w:bookmarkEnd w:id="12"/>
     </w:p>
     <w:p>
       <w:r>
@@ -11498,12 +11500,12 @@
       <w:pPr>
         <w:pStyle w:val="Heading2"/>
       </w:pPr>
-      <w:bookmarkStart w:id="12" w:name="_Toc176266537"/>
+      <w:bookmarkStart w:id="13" w:name="_Toc176266537"/>
       <w:r>
         <w:lastRenderedPageBreak/>
         <w:t>Drug Mappings</w:t>
       </w:r>
-      <w:bookmarkEnd w:id="12"/>
+      <w:bookmarkEnd w:id="13"/>
     </w:p>
     <w:p>
       <w:r>
@@ -11643,11 +11645,11 @@
       <w:pPr>
         <w:pStyle w:val="Heading2"/>
       </w:pPr>
-      <w:bookmarkStart w:id="13" w:name="_Toc176266538"/>
+      <w:bookmarkStart w:id="14" w:name="_Toc176266538"/>
       <w:r>
         <w:t>Unmapped Codes</w:t>
       </w:r>
-      <w:bookmarkEnd w:id="13"/>
+      <w:bookmarkEnd w:id="14"/>
     </w:p>
     <w:p>
       <w:r>
@@ -16100,11 +16102,11 @@
       <w:pPr>
         <w:pStyle w:val="Heading2"/>
       </w:pPr>
-      <w:bookmarkStart w:id="14" w:name="_Toc176266539"/>
+      <w:bookmarkStart w:id="15" w:name="_Toc176266539"/>
       <w:r>
         <w:t>Mapped Codes</w:t>
       </w:r>
-      <w:bookmarkEnd w:id="14"/>
+      <w:bookmarkEnd w:id="15"/>
     </w:p>
     <w:p>
       <w:r>
@@ -23041,11 +23043,11 @@
       <w:pPr>
         <w:pStyle w:val="Heading2"/>
       </w:pPr>
-      <w:bookmarkStart w:id="15" w:name="_Toc176266540"/>
+      <w:bookmarkStart w:id="16" w:name="_Toc176266540"/>
       <w:r>
         <w:t>Source to concept map</w:t>
       </w:r>
-      <w:bookmarkEnd w:id="15"/>
+      <w:bookmarkEnd w:id="16"/>
     </w:p>
     <w:p>
       <w:r>
@@ -23056,6 +23058,7 @@
       <w:pPr>
         <w:pStyle w:val="Highlight"/>
       </w:pPr>
+      <w:bookmarkStart w:id="17" w:name="_Hlk176420743"/>
       <w:r>
         <w:t xml:space="preserve">Note that the full </w:t>
       </w:r>
@@ -23072,11 +23075,12 @@
       <w:pPr>
         <w:pStyle w:val="Heading2"/>
       </w:pPr>
-      <w:bookmarkStart w:id="16" w:name="_Toc176266542"/>
+      <w:bookmarkStart w:id="18" w:name="_Toc176266542"/>
+      <w:bookmarkEnd w:id="17"/>
       <w:r>
         <w:t>CDM Source Table</w:t>
       </w:r>
-      <w:bookmarkEnd w:id="16"/>
+      <w:bookmarkEnd w:id="18"/>
     </w:p>
     <w:p>
       <w:r>
@@ -23126,11 +23130,7 @@
           <w:tcPr>
             <w:tcW w:w="0" w:type="auto"/>
           </w:tcPr>
-          <w:p>
-            <w:r>
-              <w:t>3</w:t>
-            </w:r>
-          </w:p>
+          <w:p/>
         </w:tc>
       </w:tr>
       <w:tr>
@@ -23162,10 +23162,7 @@
           </w:tcPr>
           <w:p>
             <w:r>
-              <w:t>HDL</w:t>
-            </w:r>
-            <w:r>
-              <w:t>_format3</w:t>
+              <w:t>HDL_format3</w:t>
             </w:r>
           </w:p>
         </w:tc>
@@ -23273,13 +23270,7 @@
           </w:tcPr>
           <w:p>
             <w:r>
-              <w:t>HDL</w:t>
-            </w:r>
-            <w:r>
-              <w:t xml:space="preserve"> </w:t>
-            </w:r>
-            <w:r>
-              <w:t>_format3</w:t>
+              <w:t>HDL _format3</w:t>
             </w:r>
           </w:p>
         </w:tc>
@@ -23313,7 +23304,7 @@
           </w:tcPr>
           <w:p>
             <w:r>
-              <w:t>https://github.com/FDZ-Gesundheit/datensatzbeschreibung_fdz_gesundheit.</w:t>
+              <w:t>https://github.com/FDZ-Gesundheit/datensatzbeschreibung_fdz_gesundheit</w:t>
             </w:r>
           </w:p>
         </w:tc>
@@ -23554,11 +23545,11 @@
       <w:pPr>
         <w:pStyle w:val="Heading2"/>
       </w:pPr>
-      <w:bookmarkStart w:id="17" w:name="_Toc176266543"/>
+      <w:bookmarkStart w:id="19" w:name="_Toc176266543"/>
       <w:r>
         <w:t>HADES packages</w:t>
       </w:r>
-      <w:bookmarkEnd w:id="17"/>
+      <w:bookmarkEnd w:id="19"/>
     </w:p>
     <w:p>
       <w:r>
@@ -23706,11 +23697,11 @@
       <w:pPr>
         <w:pStyle w:val="Heading2"/>
       </w:pPr>
-      <w:bookmarkStart w:id="18" w:name="_Toc176266544"/>
+      <w:bookmarkStart w:id="20" w:name="_Toc176266544"/>
       <w:r>
         <w:t>System Information</w:t>
       </w:r>
-      <w:bookmarkEnd w:id="18"/>
+      <w:bookmarkEnd w:id="20"/>
     </w:p>
     <w:p>
       <w:r>
@@ -23756,11 +23747,11 @@
       <w:pPr>
         <w:pStyle w:val="Heading2"/>
       </w:pPr>
-      <w:bookmarkStart w:id="19" w:name="_Toc176266545"/>
+      <w:bookmarkStart w:id="21" w:name="_Toc176266545"/>
       <w:r>
         <w:t>Vocabulary Query Performance</w:t>
       </w:r>
-      <w:bookmarkEnd w:id="19"/>
+      <w:bookmarkEnd w:id="21"/>
     </w:p>
     <w:p>
       <w:r>
@@ -23771,11 +23762,11 @@
       <w:pPr>
         <w:pStyle w:val="Heading2"/>
       </w:pPr>
-      <w:bookmarkStart w:id="20" w:name="_Toc176266546"/>
+      <w:bookmarkStart w:id="22" w:name="_Toc176266546"/>
       <w:r>
         <w:t>Achilles Query Performance</w:t>
       </w:r>
-      <w:bookmarkEnd w:id="20"/>
+      <w:bookmarkEnd w:id="22"/>
     </w:p>
     <w:p>
       <w:r>
@@ -33204,15 +33195,7 @@
         <w:b/>
         <w:sz w:val="16"/>
       </w:rPr>
-      <w:t xml:space="preserve">This project has received funding from </w:t>
-    </w:r>
-    <w:r>
-      <w:rPr>
-        <w:rFonts w:asciiTheme="minorHAnsi" w:hAnsiTheme="minorHAnsi"/>
-        <w:b/>
-        <w:sz w:val="16"/>
-      </w:rPr>
-      <w:t>the Innovative Medicines Initiative 2 Joint Undertaking (JU) under grant agreement No 806968. The JU receives support from the European Union’s Horizon 2020 research and innovation programme and EFPIA.</w:t>
+      <w:t>This project has received funding from the Innovative Medicines Initiative 2 Joint Undertaking (JU) under grant agreement No 806968. The JU receives support from the European Union’s Horizon 2020 research and innovation programme and EFPIA.</w:t>
     </w:r>
   </w:p>
 </w:ftr>
@@ -34584,7 +34567,6 @@
   <w:style w:type="character" w:default="1" w:styleId="DefaultParagraphFont">
     <w:name w:val="Default Paragraph Font"/>
     <w:uiPriority w:val="1"/>
-    <w:semiHidden/>
     <w:unhideWhenUsed/>
   </w:style>
   <w:style w:type="table" w:default="1" w:styleId="TableNormal">
@@ -35565,12 +35547,6 @@
 </file>
 
 <file path=customXml/item1.xml><?xml version="1.0" encoding="utf-8"?>
-<p:properties xmlns:p="http://schemas.microsoft.com/office/2006/metadata/properties" xmlns:xsi="http://www.w3.org/2001/XMLSchema-instance" xmlns:pc="http://schemas.microsoft.com/office/infopath/2007/PartnerControls">
-  <documentManagement/>
-</p:properties>
-</file>
-
-<file path=customXml/item2.xml><?xml version="1.0" encoding="utf-8"?>
 <ct:contentTypeSchema xmlns:ct="http://schemas.microsoft.com/office/2006/metadata/contentType" xmlns:ma="http://schemas.microsoft.com/office/2006/metadata/properties/metaAttributes" ct:_="" ma:_="" ma:contentTypeName="Document" ma:contentTypeID="0x0101001B9DC3D3F88FFC4FA00BE90EE49D833B" ma:contentTypeVersion="3" ma:contentTypeDescription="Create a new document." ma:contentTypeScope="" ma:versionID="59f0daa9aea3f5c24f23141a887ad9f5">
   <xsd:schema xmlns:xsd="http://www.w3.org/2001/XMLSchema" xmlns:xs="http://www.w3.org/2001/XMLSchema" xmlns:p="http://schemas.microsoft.com/office/2006/metadata/properties" xmlns:ns2="5DD69DBE-41AE-496F-B1A4-A57B00B7AF45" xmlns:ns3="d6bf531f-3092-4c04-90fe-aeb64c02a9a0" xmlns:ns4="5dd69dbe-41ae-496f-b1a4-a57b00b7af45" targetNamespace="http://schemas.microsoft.com/office/2006/metadata/properties" ma:root="true" ma:fieldsID="ca546bf3e8550c176c1b35ed741f4431" ns2:_="" ns3:_="" ns4:_="">
     <xsd:import namespace="5DD69DBE-41AE-496F-B1A4-A57B00B7AF45"/>
@@ -35760,6 +35736,12 @@
 </ct:contentTypeSchema>
 </file>
 
+<file path=customXml/item2.xml><?xml version="1.0" encoding="utf-8"?>
+<p:properties xmlns:p="http://schemas.microsoft.com/office/2006/metadata/properties" xmlns:xsi="http://www.w3.org/2001/XMLSchema-instance" xmlns:pc="http://schemas.microsoft.com/office/infopath/2007/PartnerControls">
+  <documentManagement/>
+</p:properties>
+</file>
+
 <file path=customXml/item3.xml><?xml version="1.0" encoding="utf-8"?>
 <?mso-contentType ?>
 <FormTemplates xmlns="http://schemas.microsoft.com/sharepoint/v3/contenttype/forms">
@@ -35770,15 +35752,6 @@
 </file>
 
 <file path=customXml/itemProps1.xml><?xml version="1.0" encoding="utf-8"?>
-<ds:datastoreItem xmlns:ds="http://schemas.openxmlformats.org/officeDocument/2006/customXml" ds:itemID="{7D331181-AD48-4ED9-8EFF-8841C3A3141F}">
-  <ds:schemaRefs>
-    <ds:schemaRef ds:uri="http://schemas.microsoft.com/office/2006/metadata/properties"/>
-    <ds:schemaRef ds:uri="http://schemas.microsoft.com/office/infopath/2007/PartnerControls"/>
-  </ds:schemaRefs>
-</ds:datastoreItem>
-</file>
-
-<file path=customXml/itemProps2.xml><?xml version="1.0" encoding="utf-8"?>
 <ds:datastoreItem xmlns:ds="http://schemas.openxmlformats.org/officeDocument/2006/customXml" ds:itemID="{84C6FDA9-B747-484F-B0FA-209605821D9E}">
   <ds:schemaRefs>
     <ds:schemaRef ds:uri="http://schemas.microsoft.com/office/2006/metadata/contentType"/>
@@ -35798,6 +35771,15 @@
 </ds:datastoreItem>
 </file>
 
+<file path=customXml/itemProps2.xml><?xml version="1.0" encoding="utf-8"?>
+<ds:datastoreItem xmlns:ds="http://schemas.openxmlformats.org/officeDocument/2006/customXml" ds:itemID="{7D331181-AD48-4ED9-8EFF-8841C3A3141F}">
+  <ds:schemaRefs>
+    <ds:schemaRef ds:uri="http://schemas.microsoft.com/office/2006/metadata/properties"/>
+    <ds:schemaRef ds:uri="http://schemas.microsoft.com/office/infopath/2007/PartnerControls"/>
+  </ds:schemaRefs>
+</ds:datastoreItem>
+</file>
+
 <file path=customXml/itemProps3.xml><?xml version="1.0" encoding="utf-8"?>
 <ds:datastoreItem xmlns:ds="http://schemas.openxmlformats.org/officeDocument/2006/customXml" ds:itemID="{C1A55110-1588-4530-9388-825D04AC96D1}">
   <ds:schemaRefs>

</xml_diff>